<commit_message>
Made changes to the newest file
</commit_message>
<xml_diff>
--- a/Word Documents/New file.docx
+++ b/Word Documents/New file.docx
@@ -15,15 +15,10 @@
           <w:sz w:val="40"/>
           <w:szCs w:val="40"/>
         </w:rPr>
-        <w:t>Standard Work Procedure</w:t>
-      </w:r>
-      <w:r>
-        <w:rPr>
-          <w:sz w:val="40"/>
-          <w:szCs w:val="40"/>
-        </w:rPr>
-        <w:t>Change 1</w:t>
-      </w:r>
+        <w:t>Change to title</w:t>
+      </w:r>
+      <w:bookmarkStart w:id="0" w:name="_GoBack"/>
+      <w:bookmarkEnd w:id="0"/>
     </w:p>
     <w:p>
       <w:pPr>
@@ -1432,8 +1427,6 @@
           <w:szCs w:val="24"/>
         </w:rPr>
       </w:pPr>
-      <w:bookmarkStart w:id="0" w:name="_GoBack"/>
-      <w:bookmarkEnd w:id="0"/>
     </w:p>
     <w:p>
       <w:pPr>
@@ -2719,7 +2712,7 @@
 </file>
 
 <file path=customXml/itemProps1.xml><?xml version="1.0" encoding="utf-8"?>
-<ds:datastoreItem xmlns:ds="http://schemas.openxmlformats.org/officeDocument/2006/customXml" ds:itemID="{96C5BCB4-5A6C-4A49-A073-CCD15DCE39CC}">
+<ds:datastoreItem xmlns:ds="http://schemas.openxmlformats.org/officeDocument/2006/customXml" ds:itemID="{EC6B76CB-D137-42E8-92C7-6B7F6FC311A8}">
   <ds:schemaRefs>
     <ds:schemaRef ds:uri="http://schemas.openxmlformats.org/officeDocument/2006/bibliography"/>
   </ds:schemaRefs>

</xml_diff>